<commit_message>
Added Time Complexity and Space Complexity Notes
</commit_message>
<xml_diff>
--- a/01 Introduction To Problem Solving/02 Time Complexity Part 1/02 Time Complexity Part 1.docx
+++ b/01 Introduction To Problem Solving/02 Time Complexity Part 1/02 Time Complexity Part 1.docx
@@ -2256,13 +2256,7 @@
             <w:rPr>
               <w:rFonts w:ascii="Cambria Math" w:hAnsi="Cambria Math"/>
             </w:rPr>
-            <m:t>10 – 1 + 1 = 1</m:t>
-          </m:r>
-          <m:r>
-            <w:rPr>
-              <w:rFonts w:ascii="Cambria Math" w:hAnsi="Cambria Math"/>
-            </w:rPr>
-            <m:t>0</m:t>
+            <m:t>10 – 1 + 1 = 10</m:t>
           </m:r>
         </m:oMath>
       </m:oMathPara>
@@ -2305,19 +2299,7 @@
           <w:rPr>
             <w:rFonts w:ascii="Cambria Math" w:hAnsi="Cambria Math"/>
           </w:rPr>
-          <m:t xml:space="preserve">B </m:t>
-        </m:r>
-        <m:r>
-          <w:rPr>
-            <w:rFonts w:ascii="Cambria Math" w:hAnsi="Cambria Math"/>
-          </w:rPr>
-          <m:t>–</m:t>
-        </m:r>
-        <m:r>
-          <w:rPr>
-            <w:rFonts w:ascii="Cambria Math" w:hAnsi="Cambria Math"/>
-          </w:rPr>
-          <m:t xml:space="preserve"> A</m:t>
+          <m:t>B – A</m:t>
         </m:r>
       </m:oMath>
     </w:p>
@@ -2372,13 +2354,7 @@
         </m:r>
       </m:oMath>
       <w:r>
-        <w:t xml:space="preserve">, then number of elements in the range 1 to </w:t>
-      </w:r>
-      <w:r>
-        <w:t>10 excluding 10</w:t>
-      </w:r>
-      <w:r>
-        <w:t xml:space="preserve"> is:</w:t>
+        <w:t>, then number of elements in the range 1 to 10 excluding 10 is:</w:t>
       </w:r>
     </w:p>
     <w:p>
@@ -2446,10 +2422,7 @@
         </m:r>
       </m:oMath>
       <w:r>
-        <w:t xml:space="preserve">, then number of elements in the range </w:t>
-      </w:r>
-      <w:r>
-        <w:t>1 to 10 excluding 1 is:</w:t>
+        <w:t>, then number of elements in the range 1 to 10 excluding 1 is:</w:t>
       </w:r>
     </w:p>
     <w:p>
@@ -2473,13 +2446,7 @@
         </w:numPr>
       </w:pPr>
       <w:r>
-        <w:t xml:space="preserve">Exclusive (A, B): B - A </w:t>
-      </w:r>
-      <w:r>
-        <w:t>–</w:t>
-      </w:r>
-      <w:r>
-        <w:t xml:space="preserve"> 1</w:t>
+        <w:t>Exclusive (A, B): B - A – 1</w:t>
       </w:r>
     </w:p>
     <w:p>
@@ -2525,10 +2492,7 @@
         </m:r>
       </m:oMath>
       <w:r>
-        <w:t>, then number of elements in the range 1 to 10</w:t>
-      </w:r>
-      <w:r>
-        <w:t xml:space="preserve"> excluding both 1 and 10 is:</w:t>
+        <w:t>, then number of elements in the range 1 to 10 excluding both 1 and 10 is:</w:t>
       </w:r>
     </w:p>
     <w:p>
@@ -2568,10 +2532,7 @@
         </w:rPr>
       </w:pPr>
       <w:r>
-        <w:t>O</w:t>
-      </w:r>
-      <w:r>
-        <w:t xml:space="preserve">ften called the </w:t>
+        <w:t xml:space="preserve">Often called the </w:t>
       </w:r>
       <w:r>
         <w:rPr>
@@ -2592,13 +2553,7 @@
         <w:rPr>
           <w:rStyle w:val="Strong"/>
         </w:rPr>
-        <w:t xml:space="preserve"> natural numbers</w:t>
-      </w:r>
-      <w:r>
-        <w:rPr>
-          <w:rStyle w:val="Strong"/>
-        </w:rPr>
-        <w:t>.</w:t>
+        <w:t xml:space="preserve"> natural numbers.</w:t>
       </w:r>
     </w:p>
     <w:p>
@@ -2888,19 +2843,7 @@
             <w:rPr>
               <w:rFonts w:ascii="Cambria Math" w:hAnsi="Cambria Math"/>
             </w:rPr>
-            <m:t xml:space="preserve">[2a + (n </m:t>
-          </m:r>
-          <m:r>
-            <w:rPr>
-              <w:rFonts w:ascii="Cambria Math" w:hAnsi="Cambria Math"/>
-            </w:rPr>
-            <m:t>-</m:t>
-          </m:r>
-          <m:r>
-            <w:rPr>
-              <w:rFonts w:ascii="Cambria Math" w:hAnsi="Cambria Math"/>
-            </w:rPr>
-            <m:t>1) d]</m:t>
+            <m:t>[2a + (n -1) d]</m:t>
           </m:r>
         </m:oMath>
       </m:oMathPara>
@@ -3365,10 +3308,7 @@
         </w:numPr>
       </w:pPr>
       <w:r>
-        <w:t>Iterations:</w:t>
-      </w:r>
-      <w:r>
-        <w:t xml:space="preserve"> </w:t>
+        <w:t xml:space="preserve">Iterations: </w:t>
       </w:r>
       <m:oMath>
         <m:f>
@@ -3809,13 +3749,7 @@
             <w:rPr>
               <w:rFonts w:ascii="Cambria Math" w:hAnsi="Cambria Math"/>
             </w:rPr>
-            <m:t xml:space="preserve"> </m:t>
-          </m:r>
-          <m:r>
-            <w:rPr>
-              <w:rFonts w:ascii="Cambria Math" w:hAnsi="Cambria Math"/>
-            </w:rPr>
-            <m:t xml:space="preserve">, ..., </m:t>
+            <m:t xml:space="preserve"> , ..., </m:t>
           </m:r>
           <m:sSup>
             <m:sSupPr>
@@ -4437,13 +4371,7 @@
         </w:numPr>
       </w:pPr>
       <w:r>
-        <w:t>So</w:t>
-      </w:r>
-      <w:r>
-        <w:t>,</w:t>
-      </w:r>
-      <w:r>
-        <w:t xml:space="preserve"> the loop ran </w:t>
+        <w:t xml:space="preserve">So, the loop ran </w:t>
       </w:r>
       <w:r>
         <w:rPr>
@@ -4452,10 +4380,7 @@
         <w:t>6 times</w:t>
       </w:r>
       <w:r>
-        <w:t>, and:</w:t>
-      </w:r>
-      <w:r>
-        <w:t xml:space="preserve"> </w:t>
+        <w:t xml:space="preserve">, and: </w:t>
       </w:r>
       <m:oMath>
         <m:func>
@@ -5036,19 +4961,7 @@
           <w:rPr>
             <w:rFonts w:ascii="Cambria Math" w:hAnsi="Cambria Math"/>
           </w:rPr>
-          <m:t xml:space="preserve">n </m:t>
-        </m:r>
-        <m:r>
-          <w:rPr>
-            <w:rFonts w:ascii="Cambria Math" w:hAnsi="Cambria Math"/>
-          </w:rPr>
-          <m:t>≤</m:t>
-        </m:r>
-        <m:r>
-          <w:rPr>
-            <w:rFonts w:ascii="Cambria Math" w:hAnsi="Cambria Math"/>
-          </w:rPr>
-          <m:t xml:space="preserve"> </m:t>
+          <m:t xml:space="preserve">n ≤ </m:t>
         </m:r>
         <m:sSup>
           <m:sSupPr>
@@ -5640,7 +5553,6 @@
                                       <w:color w:val="000000" w:themeColor="text1"/>
                                     </w:rPr>
                                   </w:pPr>
-                                  <w:proofErr w:type="spellStart"/>
                                   <w:r>
                                     <w:rPr>
                                       <w:b/>
@@ -5649,7 +5561,6 @@
                                     </w:rPr>
                                     <w:t>n√n</w:t>
                                   </w:r>
-                                  <w:proofErr w:type="spellEnd"/>
                                 </w:p>
                               </w:tc>
                             </w:tr>
@@ -6267,7 +6178,6 @@
                                 <w:color w:val="000000" w:themeColor="text1"/>
                               </w:rPr>
                             </w:pPr>
-                            <w:proofErr w:type="spellStart"/>
                             <w:r>
                               <w:rPr>
                                 <w:b/>
@@ -6276,7 +6186,6 @@
                               </w:rPr>
                               <w:t>n√n</w:t>
                             </w:r>
-                            <w:proofErr w:type="spellEnd"/>
                           </w:p>
                         </w:tc>
                       </w:tr>
@@ -6690,10 +6599,7 @@
         </w:numPr>
       </w:pPr>
       <w:r>
-        <w:t>√n ≈</w:t>
-      </w:r>
-      <w:r>
-        <w:t xml:space="preserve"> </w:t>
+        <w:t xml:space="preserve">√n ≈ </w:t>
       </w:r>
       <m:oMath>
         <m:rad>
@@ -6906,13 +6812,7 @@
           <w:rPr>
             <w:rFonts w:ascii="Cambria Math" w:hAnsi="Cambria Math"/>
           </w:rPr>
-          <m:t>≈</m:t>
-        </m:r>
-        <m:r>
-          <w:rPr>
-            <w:rFonts w:ascii="Cambria Math" w:hAnsi="Cambria Math"/>
-          </w:rPr>
-          <m:t xml:space="preserve"> </m:t>
+          <m:t xml:space="preserve">≈ </m:t>
         </m:r>
         <m:sSup>
           <m:sSupPr>
@@ -6944,19 +6844,7 @@
           <w:rPr>
             <w:rFonts w:ascii="Cambria Math" w:hAnsi="Cambria Math"/>
           </w:rPr>
-          <m:t xml:space="preserve"> </m:t>
-        </m:r>
-        <m:r>
-          <w:rPr>
-            <w:rFonts w:ascii="Cambria Math" w:hAnsi="Cambria Math"/>
-          </w:rPr>
-          <m:t>≈</m:t>
-        </m:r>
-        <m:r>
-          <w:rPr>
-            <w:rFonts w:ascii="Cambria Math" w:hAnsi="Cambria Math"/>
-          </w:rPr>
-          <m:t xml:space="preserve"> </m:t>
+          <m:t xml:space="preserve"> ≈ </m:t>
         </m:r>
       </m:oMath>
       <w:r>
@@ -7046,19 +6934,7 @@
               <w:rPr>
                 <w:rFonts w:ascii="Cambria Math" w:hAnsi="Cambria Math"/>
               </w:rPr>
-              <m:t xml:space="preserve"> </m:t>
-            </m:r>
-            <m:r>
-              <w:rPr>
-                <w:rFonts w:ascii="Cambria Math" w:hAnsi="Cambria Math"/>
-              </w:rPr>
-              <m:t>≈</m:t>
-            </m:r>
-            <m:r>
-              <w:rPr>
-                <w:rFonts w:ascii="Cambria Math" w:hAnsi="Cambria Math"/>
-              </w:rPr>
-              <m:t xml:space="preserve"> </m:t>
+              <m:t xml:space="preserve"> ≈ </m:t>
             </m:r>
             <m:func>
               <m:funcPr>
@@ -7131,13 +7007,7 @@
                   <w:rPr>
                     <w:rFonts w:ascii="Cambria Math" w:hAnsi="Cambria Math"/>
                   </w:rPr>
-                  <m:t xml:space="preserve"> </m:t>
-                </m:r>
-                <m:r>
-                  <w:rPr>
-                    <w:rFonts w:ascii="Cambria Math" w:hAnsi="Cambria Math"/>
-                  </w:rPr>
-                  <m:t>≈</m:t>
+                  <m:t xml:space="preserve"> ≈</m:t>
                 </m:r>
               </m:e>
             </m:func>
@@ -7359,7 +7229,10 @@
       <w:jc w:val="right"/>
     </w:pPr>
     <w:r>
-      <w:t>Introduction to Problem Solving</w:t>
+      <w:t xml:space="preserve">Time Complexity Part </w:t>
+    </w:r>
+    <w:r>
+      <w:t>I</w:t>
     </w:r>
     <w:r>
       <w:t xml:space="preserve"> </w:t>

</xml_diff>